<commit_message>
changed the participant name
SVN-Revision: 26133
</commit_message>
<xml_diff>
--- a/TestCases/Manual/414_Collect_Anticipated_Specimen_Supervisor.docx
+++ b/TestCases/Manual/414_Collect_Anticipated_Specimen_Supervisor.docx
@@ -541,7 +541,23 @@
           <w:sz w:val="20"/>
           <w:szCs w:val="20"/>
         </w:rPr>
-        <w:t xml:space="preserve"> Green and First Name as Brians and click on Register Participant button.</w:t>
+        <w:t xml:space="preserve"> </w:t>
+      </w:r>
+      <w:r>
+        <w:rPr>
+          <w:rFonts w:ascii="Verdana" w:hAnsi="Verdana"/>
+          <w:sz w:val="20"/>
+          <w:szCs w:val="20"/>
+        </w:rPr>
+        <w:t>Tom and First Name as Chris</w:t>
+      </w:r>
+      <w:r>
+        <w:rPr>
+          <w:rFonts w:ascii="Verdana" w:hAnsi="Verdana"/>
+          <w:sz w:val="20"/>
+          <w:szCs w:val="20"/>
+        </w:rPr>
+        <w:t xml:space="preserve"> and click on Register Participant button.</w:t>
       </w:r>
     </w:p>
     <w:p>
@@ -1522,7 +1538,7 @@
                 <w:sz w:val="20"/>
                 <w:szCs w:val="20"/>
               </w:rPr>
-              <w:t>Perez</w:t>
+              <w:t>Chris</w:t>
             </w:r>
             <w:r>
               <w:rPr>
@@ -1540,7 +1556,16 @@
                 <w:sz w:val="20"/>
                 <w:szCs w:val="20"/>
               </w:rPr>
-              <w:t xml:space="preserve"> Ruth</w:t>
+              <w:t xml:space="preserve"> </w:t>
+            </w:r>
+            <w:r>
+              <w:rPr>
+                <w:rFonts w:ascii="Verdana" w:hAnsi="Verdana"/>
+                <w:i/>
+                <w:sz w:val="20"/>
+                <w:szCs w:val="20"/>
+              </w:rPr>
+              <w:t>Tom</w:t>
             </w:r>
             <w:r>
               <w:rPr>

</xml_diff>